<commit_message>
Change the dashBoard as the mainActivity, regard the login page as a single activity
</commit_message>
<xml_diff>
--- a/projectAdminFile/AppSummary.docx
+++ b/projectAdminFile/AppSummary.docx
@@ -64,9 +64,44 @@
           <w:numId w:val="1"/>
         </w:numPr>
         <w:ind w:firstLineChars="0"/>
-      </w:pPr>
-      <w:r>
-        <w:t>If the user has an account, he can login, otherwise, he should register to obtain an account. The account will be related to his email, if he forgot the password, he can find his password back.</w:t>
+        <w:rPr>
+          <w:highlight w:val="yellow"/>
+        </w:rPr>
+      </w:pPr>
+      <w:r>
+        <w:t xml:space="preserve">If the user has an account, he can login, otherwise, he should register to obtain an account. The account will be related to his email, </w:t>
+      </w:r>
+      <w:r>
+        <w:rPr>
+          <w:highlight w:val="yellow"/>
+        </w:rPr>
+        <w:t xml:space="preserve">if he forgot the password, he can find his password </w:t>
+      </w:r>
+      <w:r>
+        <w:rPr>
+          <w:highlight w:val="yellow"/>
+        </w:rPr>
+        <w:t>back.</w:t>
+      </w:r>
+      <w:r>
+        <w:rPr>
+          <w:rFonts w:hint="eastAsia"/>
+          <w:highlight w:val="yellow"/>
+        </w:rPr>
+        <w:t xml:space="preserve"> （</w:t>
+      </w:r>
+      <w:r>
+        <w:rPr>
+          <w:highlight w:val="yellow"/>
+        </w:rPr>
+        <w:t>hold on</w:t>
+      </w:r>
+      <w:r>
+        <w:rPr>
+          <w:rFonts w:hint="eastAsia"/>
+          <w:highlight w:val="yellow"/>
+        </w:rPr>
+        <w:t>）</w:t>
       </w:r>
     </w:p>
     <w:p>

</xml_diff>

<commit_message>
some trivial improvement. let's enter the final phase
</commit_message>
<xml_diff>
--- a/projectAdminFile/AppSummary.docx
+++ b/projectAdminFile/AppSummary.docx
@@ -459,6 +459,25 @@
       <w:pPr>
         <w:pStyle w:val="ListParagraph"/>
         <w:numPr>
+          <w:ilvl w:val="2"/>
+          <w:numId w:val="1"/>
+        </w:numPr>
+        <w:ind w:firstLineChars="0"/>
+      </w:pPr>
+      <w:r>
+        <w:rPr>
+          <w:rFonts w:hint="eastAsia"/>
+        </w:rPr>
+        <w:t>After</w:t>
+      </w:r>
+      <w:r>
+        <w:t xml:space="preserve"> this deadline, this meeting cannot be modified.</w:t>
+      </w:r>
+    </w:p>
+    <w:p>
+      <w:pPr>
+        <w:pStyle w:val="ListParagraph"/>
+        <w:numPr>
           <w:ilvl w:val="1"/>
           <w:numId w:val="1"/>
         </w:numPr>
@@ -489,6 +508,16 @@
       <w:r>
         <w:t>bers can press a button to schedule multiple meetings at once. The system will pair their time slot with all the possible meetings. They can also check and modify the result if they think it is necessary.</w:t>
       </w:r>
+    </w:p>
+    <w:p>
+      <w:pPr>
+        <w:pStyle w:val="ListParagraph"/>
+        <w:numPr>
+          <w:ilvl w:val="1"/>
+          <w:numId w:val="1"/>
+        </w:numPr>
+        <w:ind w:firstLineChars="0"/>
+      </w:pPr>
     </w:p>
     <w:sectPr>
       <w:pgSz w:w="11906" w:h="16838"/>

</xml_diff>